<commit_message>
Added code from hw1
</commit_message>
<xml_diff>
--- a/hw2.docx
+++ b/hw2.docx
@@ -17903,13 +17903,7 @@
             <w:rPr>
               <w:rFonts w:ascii="Cambria Math" w:hAnsi="Cambria Math"/>
             </w:rPr>
-            <m:t>Jf</m:t>
-          </m:r>
-          <m:r>
-            <w:rPr>
-              <w:rFonts w:ascii="Cambria Math" w:hAnsi="Cambria Math"/>
-            </w:rPr>
-            <m:t>​</m:t>
+            <m:t>Jf​</m:t>
           </m:r>
           <m:d>
             <m:dPr>
@@ -17925,37 +17919,7 @@
                 <w:rPr>
                   <w:rFonts w:ascii="Cambria Math" w:hAnsi="Cambria Math"/>
                 </w:rPr>
-                <m:t>1</m:t>
-              </m:r>
-              <m:r>
-                <w:rPr>
-                  <w:rFonts w:ascii="Cambria Math" w:hAnsi="Cambria Math"/>
-                </w:rPr>
-                <m:t>​,</m:t>
-              </m:r>
-              <m:r>
-                <w:rPr>
-                  <w:rFonts w:ascii="Cambria Math" w:hAnsi="Cambria Math"/>
-                </w:rPr>
-                <m:t>π</m:t>
-              </m:r>
-              <m:r>
-                <w:rPr>
-                  <w:rFonts w:ascii="Cambria Math" w:hAnsi="Cambria Math"/>
-                </w:rPr>
-                <m:t>​,</m:t>
-              </m:r>
-              <m:r>
-                <w:rPr>
-                  <w:rFonts w:ascii="Cambria Math" w:hAnsi="Cambria Math"/>
-                </w:rPr>
-                <m:t>0</m:t>
-              </m:r>
-              <m:r>
-                <w:rPr>
-                  <w:rFonts w:ascii="Cambria Math" w:hAnsi="Cambria Math"/>
-                </w:rPr>
-                <m:t>​</m:t>
+                <m:t>1​,π​,0​</m:t>
               </m:r>
             </m:e>
           </m:d>
@@ -24327,6 +24291,9 @@
         <w:pStyle w:val="FirstParagraph"/>
       </w:pPr>
       <w:r>
+        <w:rPr>
+          <w:noProof/>
+        </w:rPr>
         <w:drawing>
           <wp:inline distT="0" distB="0" distL="0" distR="0" wp14:anchorId="219CF82A" wp14:editId="1415106E">
             <wp:extent cx="5943600" cy="4457700"/>
@@ -24380,6 +24347,9 @@
         <w:pStyle w:val="BodyText"/>
       </w:pPr>
       <w:r>
+        <w:rPr>
+          <w:noProof/>
+        </w:rPr>
         <w:lastRenderedPageBreak/>
         <w:drawing>
           <wp:inline distT="0" distB="0" distL="0" distR="0" wp14:anchorId="5354B870" wp14:editId="41906C7A">
@@ -24600,6 +24570,51 @@
     </w:p>
     <w:p>
       <w:pPr>
+        <w:pStyle w:val="BodyText"/>
+      </w:pPr>
+      <w:r>
+        <w:t>---------- generated text 1 ----------</w:t>
+      </w:r>
+    </w:p>
+    <w:p>
+      <w:pPr>
+        <w:pStyle w:val="BodyText"/>
+      </w:pPr>
+      <w:r>
+        <w:t>According to the report, the first time in the United States, and the other hand, the first time in the United States, and the other hand, the first time</w:t>
+      </w:r>
+    </w:p>
+    <w:p>
+      <w:pPr>
+        <w:pStyle w:val="BodyText"/>
+      </w:pPr>
+      <w:r>
+        <w:t>---------- generated text 2 ----------</w:t>
+      </w:r>
+    </w:p>
+    <w:p>
+      <w:pPr>
+        <w:pStyle w:val="BodyText"/>
+      </w:pPr>
+      <w:r>
+        <w:t>The president of the association ' s " The One I Love You ' re not here to Connacht side of the game ' s " The One I Love You ' re not</w:t>
+      </w:r>
+    </w:p>
+    <w:p>
+      <w:pPr>
+        <w:pStyle w:val="BodyText"/>
+      </w:pPr>
+    </w:p>
+    <w:p>
+      <w:pPr>
+        <w:pStyle w:val="BodyText"/>
+      </w:pPr>
+      <w:r>
+        <w:t>As expected with a low-depth n-gram model, while short expressions mostly make sense, the sentence in general lacks meaning. It also can easily get into a loop due to the higher frequency words taking over the strategy.</w:t>
+      </w:r>
+    </w:p>
+    <w:p>
+      <w:pPr>
         <w:pStyle w:val="Heading2"/>
       </w:pPr>
       <w:bookmarkStart w:id="20" w:name="X7fe6504dcaa01cc845d6e93c7fa99e2003cb83f"/>
@@ -24746,6 +24761,7 @@
         <w:br/>
       </w:r>
       <w:r>
+        <w:lastRenderedPageBreak/>
         <w:br/>
       </w:r>
       <w:r>
@@ -25014,7 +25030,6 @@
         <w:pStyle w:val="FirstParagraph"/>
       </w:pPr>
       <w:r>
-        <w:lastRenderedPageBreak/>
         <w:t xml:space="preserve">This logit score has one element per class, so the weight matrix must have a size </w:t>
       </w:r>
       <m:oMath>
@@ -26163,6 +26178,7 @@
         <w:pStyle w:val="BodyText"/>
       </w:pPr>
       <w:r>
+        <w:lastRenderedPageBreak/>
         <w:t xml:space="preserve">This is true in the more general </w:t>
       </w:r>
       <m:oMath>
@@ -26477,7 +26493,6 @@
         <w:pStyle w:val="BodyText"/>
       </w:pPr>
       <w:r>
-        <w:lastRenderedPageBreak/>
         <w:t xml:space="preserve">Before doing that, let’s redefine cross-entropy loss in matrix form. With a minibatch of input features </w:t>
       </w:r>
       <m:oMath>
@@ -28956,7 +28971,6 @@
         <w:rPr>
           <w:rStyle w:val="VerbatimChar"/>
         </w:rPr>
-        <w:lastRenderedPageBreak/>
         <w:t>SentimentClassifier</w:t>
       </w:r>
       <w:r>
@@ -29186,6 +29200,36 @@
         <w:t>Have feedback for this assignment? Found something confusing? We’d love to hear from you!</w:t>
       </w:r>
       <w:bookmarkEnd w:id="25"/>
+    </w:p>
+    <w:p>
+      <w:pPr>
+        <w:pStyle w:val="BodyText"/>
+        <w:numPr>
+          <w:ilvl w:val="0"/>
+          <w:numId w:val="15"/>
+        </w:numPr>
+      </w:pPr>
+      <w:r>
+        <w:t>The requirements.txt file was still incorrect, leading to import errors. I got around them by adding “</w:t>
+      </w:r>
+      <w:r>
+        <w:t>scipy==1.10.1</w:t>
+      </w:r>
+      <w:r>
+        <w:t>” at the end of it.</w:t>
+      </w:r>
+    </w:p>
+    <w:p>
+      <w:pPr>
+        <w:pStyle w:val="BodyText"/>
+        <w:numPr>
+          <w:ilvl w:val="0"/>
+          <w:numId w:val="15"/>
+        </w:numPr>
+      </w:pPr>
+      <w:r>
+        <w:t>None of the material provided in the readings or lectures touched on perplexity or some of the mathematical fundamentals required to perform the proofs.</w:t>
+      </w:r>
     </w:p>
     <w:sectPr>
       <w:footnotePr>
@@ -31498,6 +31542,15 @@
 </file>
 
 <file path=customXml/item1.xml><?xml version="1.0" encoding="utf-8"?>
+<?mso-contentType ?>
+<FormTemplates xmlns="http://schemas.microsoft.com/sharepoint/v3/contenttype/forms">
+  <Display>DocumentLibraryForm</Display>
+  <Edit>DocumentLibraryForm</Edit>
+  <New>DocumentLibraryForm</New>
+</FormTemplates>
+</file>
+
+<file path=customXml/item2.xml><?xml version="1.0" encoding="utf-8"?>
 <p:properties xmlns:p="http://schemas.microsoft.com/office/2006/metadata/properties" xmlns:xsi="http://www.w3.org/2001/XMLSchema-instance" xmlns:pc="http://schemas.microsoft.com/office/infopath/2007/PartnerControls">
   <documentManagement>
     <Tag xmlns="e3b5c32c-df6c-443f-b08b-73d85d62f2b5" xsi:nil="true"/>
@@ -31507,15 +31560,6 @@
     <TaxCatchAll xmlns="168931df-3f45-4445-be76-105235143e52" xsi:nil="true"/>
   </documentManagement>
 </p:properties>
-</file>
-
-<file path=customXml/item2.xml><?xml version="1.0" encoding="utf-8"?>
-<?mso-contentType ?>
-<FormTemplates xmlns="http://schemas.microsoft.com/sharepoint/v3/contenttype/forms">
-  <Display>DocumentLibraryForm</Display>
-  <Edit>DocumentLibraryForm</Edit>
-  <New>DocumentLibraryForm</New>
-</FormTemplates>
 </file>
 
 <file path=customXml/item3.xml><?xml version="1.0" encoding="utf-8"?>
@@ -31782,20 +31826,20 @@
 </file>
 
 <file path=customXml/itemProps1.xml><?xml version="1.0" encoding="utf-8"?>
+<ds:datastoreItem xmlns:ds="http://schemas.openxmlformats.org/officeDocument/2006/customXml" ds:itemID="{E6569623-6ABD-400D-A2A6-6F9B62D7D3C8}">
+  <ds:schemaRefs>
+    <ds:schemaRef ds:uri="http://schemas.microsoft.com/sharepoint/v3/contenttype/forms"/>
+  </ds:schemaRefs>
+</ds:datastoreItem>
+</file>
+
+<file path=customXml/itemProps2.xml><?xml version="1.0" encoding="utf-8"?>
 <ds:datastoreItem xmlns:ds="http://schemas.openxmlformats.org/officeDocument/2006/customXml" ds:itemID="{A6162FE9-CF82-446C-B332-E3680337C7B6}">
   <ds:schemaRefs>
     <ds:schemaRef ds:uri="http://schemas.microsoft.com/office/2006/metadata/properties"/>
     <ds:schemaRef ds:uri="http://schemas.microsoft.com/office/infopath/2007/PartnerControls"/>
     <ds:schemaRef ds:uri="e3b5c32c-df6c-443f-b08b-73d85d62f2b5"/>
     <ds:schemaRef ds:uri="168931df-3f45-4445-be76-105235143e52"/>
-  </ds:schemaRefs>
-</ds:datastoreItem>
-</file>
-
-<file path=customXml/itemProps2.xml><?xml version="1.0" encoding="utf-8"?>
-<ds:datastoreItem xmlns:ds="http://schemas.openxmlformats.org/officeDocument/2006/customXml" ds:itemID="{E6569623-6ABD-400D-A2A6-6F9B62D7D3C8}">
-  <ds:schemaRefs>
-    <ds:schemaRef ds:uri="http://schemas.microsoft.com/sharepoint/v3/contenttype/forms"/>
   </ds:schemaRefs>
 </ds:datastoreItem>
 </file>

</xml_diff>